<commit_message>
Final Version - Changelog Report
</commit_message>
<xml_diff>
--- a/Process_Phase/Changelog Documentation.docx
+++ b/Process_Phase/Changelog Documentation.docx
@@ -2980,7 +2980,19 @@
                 <w:rPr>
                   <w:rStyle w:val="Hyperlink"/>
                 </w:rPr>
-                <w:t>C1-V</w:t>
+                <w:t>C1</w:t>
+              </w:r>
+              <w:r>
+                <w:rPr>
+                  <w:rStyle w:val="Hyperlink"/>
+                </w:rPr>
+                <w:t>-</w:t>
+              </w:r>
+              <w:r>
+                <w:rPr>
+                  <w:rStyle w:val="Hyperlink"/>
+                </w:rPr>
+                <w:t>V</w:t>
               </w:r>
             </w:hyperlink>
           </w:p>
@@ -3099,7 +3111,19 @@
                 <w:rPr>
                   <w:rStyle w:val="Hyperlink"/>
                 </w:rPr>
-                <w:t>C2-P</w:t>
+                <w:t>C2</w:t>
+              </w:r>
+              <w:r>
+                <w:rPr>
+                  <w:rStyle w:val="Hyperlink"/>
+                </w:rPr>
+                <w:t>-</w:t>
+              </w:r>
+              <w:r>
+                <w:rPr>
+                  <w:rStyle w:val="Hyperlink"/>
+                </w:rPr>
+                <w:t>P</w:t>
               </w:r>
             </w:hyperlink>
           </w:p>
@@ -3227,7 +3251,19 @@
                 <w:rPr>
                   <w:rStyle w:val="Hyperlink"/>
                 </w:rPr>
-                <w:t>C3-P</w:t>
+                <w:t>C</w:t>
+              </w:r>
+              <w:r>
+                <w:rPr>
+                  <w:rStyle w:val="Hyperlink"/>
+                </w:rPr>
+                <w:t>3</w:t>
+              </w:r>
+              <w:r>
+                <w:rPr>
+                  <w:rStyle w:val="Hyperlink"/>
+                </w:rPr>
+                <w:t>-P</w:t>
               </w:r>
             </w:hyperlink>
           </w:p>
@@ -3381,9 +3417,26 @@
             <w:tcW w:w="962" w:type="dxa"/>
           </w:tcPr>
           <w:p>
-            <w:r>
-              <w:t>C4-V</w:t>
-            </w:r>
+            <w:hyperlink r:id="rId17" w:history="1">
+              <w:r>
+                <w:rPr>
+                  <w:rStyle w:val="Hyperlink"/>
+                </w:rPr>
+                <w:t>C</w:t>
+              </w:r>
+              <w:r>
+                <w:rPr>
+                  <w:rStyle w:val="Hyperlink"/>
+                </w:rPr>
+                <w:t>4</w:t>
+              </w:r>
+              <w:r>
+                <w:rPr>
+                  <w:rStyle w:val="Hyperlink"/>
+                </w:rPr>
+                <w:t>-V</w:t>
+              </w:r>
+            </w:hyperlink>
           </w:p>
         </w:tc>
       </w:tr>
@@ -3544,9 +3597,14 @@
             <w:tcW w:w="962" w:type="dxa"/>
           </w:tcPr>
           <w:p>
-            <w:r>
-              <w:t>C5-V</w:t>
-            </w:r>
+            <w:hyperlink r:id="rId18" w:history="1">
+              <w:r>
+                <w:rPr>
+                  <w:rStyle w:val="Hyperlink"/>
+                </w:rPr>
+                <w:t>C5-V</w:t>
+              </w:r>
+            </w:hyperlink>
           </w:p>
         </w:tc>
       </w:tr>
@@ -3707,9 +3765,14 @@
             <w:tcW w:w="962" w:type="dxa"/>
           </w:tcPr>
           <w:p>
-            <w:r>
-              <w:t>C6-V</w:t>
-            </w:r>
+            <w:hyperlink r:id="rId19" w:history="1">
+              <w:r>
+                <w:rPr>
+                  <w:rStyle w:val="Hyperlink"/>
+                </w:rPr>
+                <w:t>C6-V</w:t>
+              </w:r>
+            </w:hyperlink>
           </w:p>
         </w:tc>
       </w:tr>
@@ -3876,9 +3939,14 @@
             <w:tcW w:w="962" w:type="dxa"/>
           </w:tcPr>
           <w:p>
-            <w:r>
-              <w:t>C7-V</w:t>
-            </w:r>
+            <w:hyperlink r:id="rId20" w:history="1">
+              <w:r>
+                <w:rPr>
+                  <w:rStyle w:val="Hyperlink"/>
+                </w:rPr>
+                <w:t>C7-V</w:t>
+              </w:r>
+            </w:hyperlink>
           </w:p>
         </w:tc>
       </w:tr>
@@ -4022,9 +4090,14 @@
             <w:tcW w:w="962" w:type="dxa"/>
           </w:tcPr>
           <w:p>
-            <w:r>
-              <w:t>C8-V</w:t>
-            </w:r>
+            <w:hyperlink r:id="rId21" w:history="1">
+              <w:r>
+                <w:rPr>
+                  <w:rStyle w:val="Hyperlink"/>
+                </w:rPr>
+                <w:t>C8-V</w:t>
+              </w:r>
+            </w:hyperlink>
           </w:p>
         </w:tc>
       </w:tr>
@@ -4149,9 +4222,14 @@
             <w:tcW w:w="962" w:type="dxa"/>
           </w:tcPr>
           <w:p>
-            <w:r>
-              <w:t>C9-V</w:t>
-            </w:r>
+            <w:hyperlink r:id="rId22" w:history="1">
+              <w:r>
+                <w:rPr>
+                  <w:rStyle w:val="Hyperlink"/>
+                </w:rPr>
+                <w:t>C9-V</w:t>
+              </w:r>
+            </w:hyperlink>
           </w:p>
         </w:tc>
       </w:tr>
@@ -4276,9 +4354,14 @@
             <w:tcW w:w="962" w:type="dxa"/>
           </w:tcPr>
           <w:p>
-            <w:r>
-              <w:t>C10-V</w:t>
-            </w:r>
+            <w:hyperlink r:id="rId23" w:history="1">
+              <w:r>
+                <w:rPr>
+                  <w:rStyle w:val="Hyperlink"/>
+                </w:rPr>
+                <w:t>C10-V</w:t>
+              </w:r>
+            </w:hyperlink>
           </w:p>
         </w:tc>
       </w:tr>
@@ -4409,15 +4492,26 @@
             <w:tcW w:w="962" w:type="dxa"/>
           </w:tcPr>
           <w:p>
-            <w:r>
-              <w:t>C1</w:t>
-            </w:r>
-            <w:r>
-              <w:t>1</w:t>
-            </w:r>
-            <w:r>
-              <w:t>-V</w:t>
-            </w:r>
+            <w:hyperlink r:id="rId24" w:history="1">
+              <w:r>
+                <w:rPr>
+                  <w:rStyle w:val="Hyperlink"/>
+                </w:rPr>
+                <w:t>C1</w:t>
+              </w:r>
+              <w:r>
+                <w:rPr>
+                  <w:rStyle w:val="Hyperlink"/>
+                </w:rPr>
+                <w:t>1</w:t>
+              </w:r>
+              <w:r>
+                <w:rPr>
+                  <w:rStyle w:val="Hyperlink"/>
+                </w:rPr>
+                <w:t>-V</w:t>
+              </w:r>
+            </w:hyperlink>
           </w:p>
         </w:tc>
       </w:tr>
@@ -4566,15 +4660,26 @@
             <w:tcW w:w="962" w:type="dxa"/>
           </w:tcPr>
           <w:p>
-            <w:r>
-              <w:t>C1</w:t>
-            </w:r>
-            <w:r>
-              <w:t>2</w:t>
-            </w:r>
-            <w:r>
-              <w:t>-V</w:t>
-            </w:r>
+            <w:hyperlink r:id="rId25" w:history="1">
+              <w:r>
+                <w:rPr>
+                  <w:rStyle w:val="Hyperlink"/>
+                </w:rPr>
+                <w:t>C1</w:t>
+              </w:r>
+              <w:r>
+                <w:rPr>
+                  <w:rStyle w:val="Hyperlink"/>
+                </w:rPr>
+                <w:t>2</w:t>
+              </w:r>
+              <w:r>
+                <w:rPr>
+                  <w:rStyle w:val="Hyperlink"/>
+                </w:rPr>
+                <w:t>-V</w:t>
+              </w:r>
+            </w:hyperlink>
           </w:p>
         </w:tc>
       </w:tr>
@@ -4717,15 +4822,26 @@
             <w:tcW w:w="962" w:type="dxa"/>
           </w:tcPr>
           <w:p>
-            <w:r>
-              <w:t>C1</w:t>
-            </w:r>
-            <w:r>
-              <w:t>3</w:t>
-            </w:r>
-            <w:r>
-              <w:t>-V</w:t>
-            </w:r>
+            <w:hyperlink r:id="rId26" w:history="1">
+              <w:r>
+                <w:rPr>
+                  <w:rStyle w:val="Hyperlink"/>
+                </w:rPr>
+                <w:t>C1</w:t>
+              </w:r>
+              <w:r>
+                <w:rPr>
+                  <w:rStyle w:val="Hyperlink"/>
+                </w:rPr>
+                <w:t>3</w:t>
+              </w:r>
+              <w:r>
+                <w:rPr>
+                  <w:rStyle w:val="Hyperlink"/>
+                </w:rPr>
+                <w:t>-V</w:t>
+              </w:r>
+            </w:hyperlink>
           </w:p>
         </w:tc>
       </w:tr>
@@ -4856,15 +4972,26 @@
             <w:tcW w:w="962" w:type="dxa"/>
           </w:tcPr>
           <w:p>
-            <w:r>
-              <w:t>C1</w:t>
-            </w:r>
-            <w:r>
-              <w:t>4</w:t>
-            </w:r>
-            <w:r>
-              <w:t>-V</w:t>
-            </w:r>
+            <w:hyperlink r:id="rId27" w:history="1">
+              <w:r>
+                <w:rPr>
+                  <w:rStyle w:val="Hyperlink"/>
+                </w:rPr>
+                <w:t>C1</w:t>
+              </w:r>
+              <w:r>
+                <w:rPr>
+                  <w:rStyle w:val="Hyperlink"/>
+                </w:rPr>
+                <w:t>4</w:t>
+              </w:r>
+              <w:r>
+                <w:rPr>
+                  <w:rStyle w:val="Hyperlink"/>
+                </w:rPr>
+                <w:t>-V</w:t>
+              </w:r>
+            </w:hyperlink>
           </w:p>
         </w:tc>
       </w:tr>
@@ -4989,9 +5116,14 @@
             <w:tcW w:w="962" w:type="dxa"/>
           </w:tcPr>
           <w:p>
-            <w:r>
-              <w:t>C15-V</w:t>
-            </w:r>
+            <w:hyperlink r:id="rId28" w:history="1">
+              <w:r>
+                <w:rPr>
+                  <w:rStyle w:val="Hyperlink"/>
+                </w:rPr>
+                <w:t>C15-V</w:t>
+              </w:r>
+            </w:hyperlink>
           </w:p>
         </w:tc>
       </w:tr>
@@ -5116,9 +5248,14 @@
             <w:tcW w:w="962" w:type="dxa"/>
           </w:tcPr>
           <w:p>
-            <w:r>
-              <w:t>C16-V</w:t>
-            </w:r>
+            <w:hyperlink r:id="rId29" w:history="1">
+              <w:r>
+                <w:rPr>
+                  <w:rStyle w:val="Hyperlink"/>
+                </w:rPr>
+                <w:t>C16-V</w:t>
+              </w:r>
+            </w:hyperlink>
           </w:p>
         </w:tc>
       </w:tr>
@@ -5255,9 +5392,14 @@
             <w:tcW w:w="962" w:type="dxa"/>
           </w:tcPr>
           <w:p>
-            <w:r>
-              <w:t>C17-V</w:t>
-            </w:r>
+            <w:hyperlink r:id="rId30" w:history="1">
+              <w:r>
+                <w:rPr>
+                  <w:rStyle w:val="Hyperlink"/>
+                </w:rPr>
+                <w:t>C17-V</w:t>
+              </w:r>
+            </w:hyperlink>
           </w:p>
         </w:tc>
       </w:tr>
@@ -5412,9 +5554,14 @@
             <w:tcW w:w="962" w:type="dxa"/>
           </w:tcPr>
           <w:p>
-            <w:r>
-              <w:t>C18-V</w:t>
-            </w:r>
+            <w:hyperlink r:id="rId31" w:history="1">
+              <w:r>
+                <w:rPr>
+                  <w:rStyle w:val="Hyperlink"/>
+                </w:rPr>
+                <w:t>C18-V</w:t>
+              </w:r>
+            </w:hyperlink>
           </w:p>
         </w:tc>
       </w:tr>
@@ -5548,9 +5695,14 @@
             <w:tcW w:w="962" w:type="dxa"/>
           </w:tcPr>
           <w:p>
-            <w:r>
-              <w:t>C19-V</w:t>
-            </w:r>
+            <w:hyperlink r:id="rId32" w:history="1">
+              <w:r>
+                <w:rPr>
+                  <w:rStyle w:val="Hyperlink"/>
+                </w:rPr>
+                <w:t>C19-V</w:t>
+              </w:r>
+            </w:hyperlink>
           </w:p>
         </w:tc>
       </w:tr>
@@ -5706,9 +5858,14 @@
             <w:tcW w:w="962" w:type="dxa"/>
           </w:tcPr>
           <w:p>
-            <w:r>
-              <w:t>C20-V</w:t>
-            </w:r>
+            <w:hyperlink r:id="rId33" w:history="1">
+              <w:r>
+                <w:rPr>
+                  <w:rStyle w:val="Hyperlink"/>
+                </w:rPr>
+                <w:t>C20-V</w:t>
+              </w:r>
+            </w:hyperlink>
           </w:p>
         </w:tc>
       </w:tr>
@@ -5878,15 +6035,26 @@
             <w:tcW w:w="962" w:type="dxa"/>
           </w:tcPr>
           <w:p>
-            <w:r>
-              <w:t>C2</w:t>
-            </w:r>
-            <w:r>
-              <w:t>1</w:t>
-            </w:r>
-            <w:r>
-              <w:t>-V</w:t>
-            </w:r>
+            <w:hyperlink r:id="rId34" w:history="1">
+              <w:r>
+                <w:rPr>
+                  <w:rStyle w:val="Hyperlink"/>
+                </w:rPr>
+                <w:t>C2</w:t>
+              </w:r>
+              <w:r>
+                <w:rPr>
+                  <w:rStyle w:val="Hyperlink"/>
+                </w:rPr>
+                <w:t>1</w:t>
+              </w:r>
+              <w:r>
+                <w:rPr>
+                  <w:rStyle w:val="Hyperlink"/>
+                </w:rPr>
+                <w:t>-V</w:t>
+              </w:r>
+            </w:hyperlink>
           </w:p>
         </w:tc>
       </w:tr>
@@ -6032,9 +6200,14 @@
             <w:tcW w:w="962" w:type="dxa"/>
           </w:tcPr>
           <w:p>
-            <w:r>
-              <w:t>C22-V</w:t>
-            </w:r>
+            <w:hyperlink r:id="rId35" w:history="1">
+              <w:r>
+                <w:rPr>
+                  <w:rStyle w:val="Hyperlink"/>
+                </w:rPr>
+                <w:t>C22-V</w:t>
+              </w:r>
+            </w:hyperlink>
           </w:p>
         </w:tc>
       </w:tr>
@@ -6168,9 +6341,14 @@
             <w:tcW w:w="962" w:type="dxa"/>
           </w:tcPr>
           <w:p>
-            <w:r>
-              <w:t>C23-V</w:t>
-            </w:r>
+            <w:hyperlink r:id="rId36" w:history="1">
+              <w:r>
+                <w:rPr>
+                  <w:rStyle w:val="Hyperlink"/>
+                </w:rPr>
+                <w:t>C23-V</w:t>
+              </w:r>
+            </w:hyperlink>
           </w:p>
         </w:tc>
       </w:tr>
@@ -6322,9 +6500,14 @@
             <w:tcW w:w="962" w:type="dxa"/>
           </w:tcPr>
           <w:p>
-            <w:r>
-              <w:t>C24-V</w:t>
-            </w:r>
+            <w:hyperlink r:id="rId37" w:history="1">
+              <w:r>
+                <w:rPr>
+                  <w:rStyle w:val="Hyperlink"/>
+                </w:rPr>
+                <w:t>C24-V</w:t>
+              </w:r>
+            </w:hyperlink>
           </w:p>
         </w:tc>
       </w:tr>
@@ -6470,15 +6653,26 @@
             <w:tcW w:w="962" w:type="dxa"/>
           </w:tcPr>
           <w:p>
-            <w:r>
-              <w:t>C2</w:t>
-            </w:r>
-            <w:r>
-              <w:t>5</w:t>
-            </w:r>
-            <w:r>
-              <w:t>-V</w:t>
-            </w:r>
+            <w:hyperlink r:id="rId38" w:history="1">
+              <w:r>
+                <w:rPr>
+                  <w:rStyle w:val="Hyperlink"/>
+                </w:rPr>
+                <w:t>C2</w:t>
+              </w:r>
+              <w:r>
+                <w:rPr>
+                  <w:rStyle w:val="Hyperlink"/>
+                </w:rPr>
+                <w:t>5</w:t>
+              </w:r>
+              <w:r>
+                <w:rPr>
+                  <w:rStyle w:val="Hyperlink"/>
+                </w:rPr>
+                <w:t>-V</w:t>
+              </w:r>
+            </w:hyperlink>
           </w:p>
         </w:tc>
       </w:tr>
@@ -6730,7 +6924,7 @@
                     <pic:cNvPicPr/>
                   </pic:nvPicPr>
                   <pic:blipFill>
-                    <a:blip r:embed="rId17">
+                    <a:blip r:embed="rId39">
                       <a:extLst>
                         <a:ext uri="{28A0092B-C50C-407E-A947-70E740481C1C}">
                           <a14:useLocalDpi xmlns:a14="http://schemas.microsoft.com/office/drawing/2010/main" val="0"/>
@@ -6838,7 +7032,7 @@
                     <pic:cNvPicPr/>
                   </pic:nvPicPr>
                   <pic:blipFill>
-                    <a:blip r:embed="rId18">
+                    <a:blip r:embed="rId40">
                       <a:extLst>
                         <a:ext uri="{28A0092B-C50C-407E-A947-70E740481C1C}">
                           <a14:useLocalDpi xmlns:a14="http://schemas.microsoft.com/office/drawing/2010/main" val="0"/>
@@ -6946,7 +7140,7 @@
         </w:rPr>
         <w:lastRenderedPageBreak/>
         <w:drawing>
-          <wp:anchor distT="0" distB="0" distL="114300" distR="114300" simplePos="0" relativeHeight="251706880" behindDoc="0" locked="0" layoutInCell="1" allowOverlap="1" wp14:anchorId="33F78946" wp14:editId="783DF9A2">
+          <wp:anchor distT="0" distB="0" distL="114300" distR="114300" simplePos="0" relativeHeight="251706880" behindDoc="0" locked="0" layoutInCell="1" allowOverlap="1" wp14:anchorId="33F78946" wp14:editId="79D7ECCF">
             <wp:simplePos x="0" y="0"/>
             <wp:positionH relativeFrom="margin">
               <wp:align>right</wp:align>
@@ -6969,7 +7163,7 @@
                     <pic:cNvPicPr/>
                   </pic:nvPicPr>
                   <pic:blipFill>
-                    <a:blip r:embed="rId19" cstate="print">
+                    <a:blip r:embed="rId41" cstate="print">
                       <a:extLst>
                         <a:ext uri="{28A0092B-C50C-407E-A947-70E740481C1C}">
                           <a14:useLocalDpi xmlns:a14="http://schemas.microsoft.com/office/drawing/2010/main" val="0"/>
@@ -7072,7 +7266,7 @@
                     <pic:cNvPicPr/>
                   </pic:nvPicPr>
                   <pic:blipFill>
-                    <a:blip r:embed="rId20">
+                    <a:blip r:embed="rId42">
                       <a:extLst>
                         <a:ext uri="{28A0092B-C50C-407E-A947-70E740481C1C}">
                           <a14:useLocalDpi xmlns:a14="http://schemas.microsoft.com/office/drawing/2010/main" val="0"/>
@@ -7172,7 +7366,7 @@
                     <pic:cNvPicPr/>
                   </pic:nvPicPr>
                   <pic:blipFill>
-                    <a:blip r:embed="rId21">
+                    <a:blip r:embed="rId43">
                       <a:extLst>
                         <a:ext uri="{28A0092B-C50C-407E-A947-70E740481C1C}">
                           <a14:useLocalDpi xmlns:a14="http://schemas.microsoft.com/office/drawing/2010/main" val="0"/>
@@ -7296,7 +7490,7 @@
                     <pic:cNvPicPr/>
                   </pic:nvPicPr>
                   <pic:blipFill>
-                    <a:blip r:embed="rId22">
+                    <a:blip r:embed="rId44">
                       <a:extLst>
                         <a:ext uri="{28A0092B-C50C-407E-A947-70E740481C1C}">
                           <a14:useLocalDpi xmlns:a14="http://schemas.microsoft.com/office/drawing/2010/main" val="0"/>
@@ -7361,7 +7555,7 @@
                     <pic:cNvPicPr/>
                   </pic:nvPicPr>
                   <pic:blipFill>
-                    <a:blip r:embed="rId23">
+                    <a:blip r:embed="rId45">
                       <a:extLst>
                         <a:ext uri="{28A0092B-C50C-407E-A947-70E740481C1C}">
                           <a14:useLocalDpi xmlns:a14="http://schemas.microsoft.com/office/drawing/2010/main" val="0"/>
@@ -7426,7 +7620,7 @@
                     <pic:cNvPicPr/>
                   </pic:nvPicPr>
                   <pic:blipFill>
-                    <a:blip r:embed="rId24">
+                    <a:blip r:embed="rId46">
                       <a:extLst>
                         <a:ext uri="{28A0092B-C50C-407E-A947-70E740481C1C}">
                           <a14:useLocalDpi xmlns:a14="http://schemas.microsoft.com/office/drawing/2010/main" val="0"/>
@@ -7593,7 +7787,7 @@
                     <pic:cNvPicPr/>
                   </pic:nvPicPr>
                   <pic:blipFill>
-                    <a:blip r:embed="rId25">
+                    <a:blip r:embed="rId47">
                       <a:extLst>
                         <a:ext uri="{28A0092B-C50C-407E-A947-70E740481C1C}">
                           <a14:useLocalDpi xmlns:a14="http://schemas.microsoft.com/office/drawing/2010/main" val="0"/>
@@ -7704,7 +7898,7 @@
                     <pic:cNvPicPr/>
                   </pic:nvPicPr>
                   <pic:blipFill>
-                    <a:blip r:embed="rId26">
+                    <a:blip r:embed="rId48">
                       <a:extLst>
                         <a:ext uri="{28A0092B-C50C-407E-A947-70E740481C1C}">
                           <a14:useLocalDpi xmlns:a14="http://schemas.microsoft.com/office/drawing/2010/main" val="0"/>
@@ -7838,7 +8032,7 @@
                     <pic:cNvPicPr/>
                   </pic:nvPicPr>
                   <pic:blipFill>
-                    <a:blip r:embed="rId27">
+                    <a:blip r:embed="rId49">
                       <a:extLst>
                         <a:ext uri="{28A0092B-C50C-407E-A947-70E740481C1C}">
                           <a14:useLocalDpi xmlns:a14="http://schemas.microsoft.com/office/drawing/2010/main" val="0"/>
@@ -7963,7 +8157,7 @@
                     <pic:cNvPicPr/>
                   </pic:nvPicPr>
                   <pic:blipFill>
-                    <a:blip r:embed="rId28">
+                    <a:blip r:embed="rId50">
                       <a:extLst>
                         <a:ext uri="{28A0092B-C50C-407E-A947-70E740481C1C}">
                           <a14:useLocalDpi xmlns:a14="http://schemas.microsoft.com/office/drawing/2010/main" val="0"/>
@@ -8065,7 +8259,7 @@
                     <pic:cNvPicPr/>
                   </pic:nvPicPr>
                   <pic:blipFill>
-                    <a:blip r:embed="rId29">
+                    <a:blip r:embed="rId51">
                       <a:extLst>
                         <a:ext uri="{28A0092B-C50C-407E-A947-70E740481C1C}">
                           <a14:useLocalDpi xmlns:a14="http://schemas.microsoft.com/office/drawing/2010/main" val="0"/>
@@ -8191,7 +8385,7 @@
                     <pic:cNvPicPr/>
                   </pic:nvPicPr>
                   <pic:blipFill>
-                    <a:blip r:embed="rId30">
+                    <a:blip r:embed="rId52">
                       <a:extLst>
                         <a:ext uri="{28A0092B-C50C-407E-A947-70E740481C1C}">
                           <a14:useLocalDpi xmlns:a14="http://schemas.microsoft.com/office/drawing/2010/main" val="0"/>
@@ -8333,7 +8527,7 @@
                     <pic:cNvPicPr/>
                   </pic:nvPicPr>
                   <pic:blipFill>
-                    <a:blip r:embed="rId31">
+                    <a:blip r:embed="rId53">
                       <a:extLst>
                         <a:ext uri="{28A0092B-C50C-407E-A947-70E740481C1C}">
                           <a14:useLocalDpi xmlns:a14="http://schemas.microsoft.com/office/drawing/2010/main" val="0"/>
@@ -8522,7 +8716,7 @@
                     <pic:cNvPicPr/>
                   </pic:nvPicPr>
                   <pic:blipFill>
-                    <a:blip r:embed="rId32">
+                    <a:blip r:embed="rId54">
                       <a:extLst>
                         <a:ext uri="{28A0092B-C50C-407E-A947-70E740481C1C}">
                           <a14:useLocalDpi xmlns:a14="http://schemas.microsoft.com/office/drawing/2010/main" val="0"/>
@@ -8624,7 +8818,7 @@
                     <pic:cNvPicPr/>
                   </pic:nvPicPr>
                   <pic:blipFill>
-                    <a:blip r:embed="rId33">
+                    <a:blip r:embed="rId55">
                       <a:extLst>
                         <a:ext uri="{28A0092B-C50C-407E-A947-70E740481C1C}">
                           <a14:useLocalDpi xmlns:a14="http://schemas.microsoft.com/office/drawing/2010/main" val="0"/>
@@ -8735,7 +8929,7 @@
                     <pic:cNvPicPr/>
                   </pic:nvPicPr>
                   <pic:blipFill>
-                    <a:blip r:embed="rId34"/>
+                    <a:blip r:embed="rId56"/>
                     <a:stretch>
                       <a:fillRect/>
                     </a:stretch>
@@ -8826,7 +9020,7 @@
                     <pic:cNvPicPr/>
                   </pic:nvPicPr>
                   <pic:blipFill>
-                    <a:blip r:embed="rId35">
+                    <a:blip r:embed="rId57">
                       <a:extLst>
                         <a:ext uri="{28A0092B-C50C-407E-A947-70E740481C1C}">
                           <a14:useLocalDpi xmlns:a14="http://schemas.microsoft.com/office/drawing/2010/main" val="0"/>
@@ -8908,15 +9102,15 @@
           <w:numId w:val="3"/>
         </w:numPr>
       </w:pPr>
-      <w:bookmarkStart w:id="11" w:name="C2_P"/>
-      <w:bookmarkStart w:id="12" w:name="_Toc157472088"/>
+      <w:bookmarkStart w:id="11" w:name="_Toc157472088"/>
+      <w:bookmarkStart w:id="12" w:name="C2_P"/>
       <w:r>
         <w:lastRenderedPageBreak/>
         <w:t>Check for Mistyping</w:t>
       </w:r>
-      <w:bookmarkEnd w:id="12"/>
-    </w:p>
-    <w:bookmarkEnd w:id="11"/>
+      <w:bookmarkEnd w:id="11"/>
+    </w:p>
+    <w:bookmarkEnd w:id="12"/>
     <w:p>
       <w:pPr>
         <w:ind w:left="720"/>
@@ -8984,7 +9178,7 @@
                     <pic:cNvPicPr/>
                   </pic:nvPicPr>
                   <pic:blipFill>
-                    <a:blip r:embed="rId36">
+                    <a:blip r:embed="rId58">
                       <a:extLst>
                         <a:ext uri="{28A0092B-C50C-407E-A947-70E740481C1C}">
                           <a14:useLocalDpi xmlns:a14="http://schemas.microsoft.com/office/drawing/2010/main" val="0"/>
@@ -9141,7 +9335,7 @@
                     <pic:cNvPicPr/>
                   </pic:nvPicPr>
                   <pic:blipFill>
-                    <a:blip r:embed="rId37">
+                    <a:blip r:embed="rId59">
                       <a:extLst>
                         <a:ext uri="{28A0092B-C50C-407E-A947-70E740481C1C}">
                           <a14:useLocalDpi xmlns:a14="http://schemas.microsoft.com/office/drawing/2010/main" val="0"/>
@@ -9248,7 +9442,7 @@
                     <pic:cNvPicPr/>
                   </pic:nvPicPr>
                   <pic:blipFill>
-                    <a:blip r:embed="rId38">
+                    <a:blip r:embed="rId60">
                       <a:extLst>
                         <a:ext uri="{28A0092B-C50C-407E-A947-70E740481C1C}">
                           <a14:useLocalDpi xmlns:a14="http://schemas.microsoft.com/office/drawing/2010/main" val="0"/>
@@ -9335,7 +9529,7 @@
                     <pic:cNvPicPr/>
                   </pic:nvPicPr>
                   <pic:blipFill>
-                    <a:blip r:embed="rId39">
+                    <a:blip r:embed="rId61">
                       <a:extLst>
                         <a:ext uri="{28A0092B-C50C-407E-A947-70E740481C1C}">
                           <a14:useLocalDpi xmlns:a14="http://schemas.microsoft.com/office/drawing/2010/main" val="0"/>
@@ -9430,7 +9624,7 @@
                     <pic:cNvPicPr/>
                   </pic:nvPicPr>
                   <pic:blipFill>
-                    <a:blip r:embed="rId40"/>
+                    <a:blip r:embed="rId62"/>
                     <a:stretch>
                       <a:fillRect/>
                     </a:stretch>
@@ -9570,7 +9764,7 @@
                     <pic:cNvPicPr/>
                   </pic:nvPicPr>
                   <pic:blipFill>
-                    <a:blip r:embed="rId41">
+                    <a:blip r:embed="rId63">
                       <a:extLst>
                         <a:ext uri="{28A0092B-C50C-407E-A947-70E740481C1C}">
                           <a14:useLocalDpi xmlns:a14="http://schemas.microsoft.com/office/drawing/2010/main" val="0"/>
@@ -9692,7 +9886,7 @@
                     <pic:cNvPicPr/>
                   </pic:nvPicPr>
                   <pic:blipFill>
-                    <a:blip r:embed="rId42">
+                    <a:blip r:embed="rId64">
                       <a:extLst>
                         <a:ext uri="{28A0092B-C50C-407E-A947-70E740481C1C}">
                           <a14:useLocalDpi xmlns:a14="http://schemas.microsoft.com/office/drawing/2010/main" val="0"/>
@@ -9783,7 +9977,7 @@
                     <pic:cNvPicPr/>
                   </pic:nvPicPr>
                   <pic:blipFill>
-                    <a:blip r:embed="rId43">
+                    <a:blip r:embed="rId65">
                       <a:extLst>
                         <a:ext uri="{28A0092B-C50C-407E-A947-70E740481C1C}">
                           <a14:useLocalDpi xmlns:a14="http://schemas.microsoft.com/office/drawing/2010/main" val="0"/>
@@ -9892,7 +10086,7 @@
                     <pic:cNvPicPr/>
                   </pic:nvPicPr>
                   <pic:blipFill>
-                    <a:blip r:embed="rId44">
+                    <a:blip r:embed="rId66">
                       <a:extLst>
                         <a:ext uri="{28A0092B-C50C-407E-A947-70E740481C1C}">
                           <a14:useLocalDpi xmlns:a14="http://schemas.microsoft.com/office/drawing/2010/main" val="0"/>
@@ -10006,7 +10200,7 @@
           <w:noProof/>
         </w:rPr>
         <w:drawing>
-          <wp:anchor distT="0" distB="0" distL="114300" distR="114300" simplePos="0" relativeHeight="251696640" behindDoc="0" locked="0" layoutInCell="1" allowOverlap="1" wp14:anchorId="4D46DF1B" wp14:editId="6302A9EE">
+          <wp:anchor distT="0" distB="0" distL="114300" distR="114300" simplePos="0" relativeHeight="251696640" behindDoc="0" locked="0" layoutInCell="1" allowOverlap="1" wp14:anchorId="4D46DF1B" wp14:editId="755C87F0">
             <wp:simplePos x="0" y="0"/>
             <wp:positionH relativeFrom="margin">
               <wp:align>right</wp:align>
@@ -10029,7 +10223,7 @@
                     <pic:cNvPicPr/>
                   </pic:nvPicPr>
                   <pic:blipFill>
-                    <a:blip r:embed="rId45" cstate="print">
+                    <a:blip r:embed="rId67" cstate="print">
                       <a:extLst>
                         <a:ext uri="{28A0092B-C50C-407E-A947-70E740481C1C}">
                           <a14:useLocalDpi xmlns:a14="http://schemas.microsoft.com/office/drawing/2010/main" val="0"/>
@@ -10162,7 +10356,7 @@
                     <pic:cNvPicPr/>
                   </pic:nvPicPr>
                   <pic:blipFill>
-                    <a:blip r:embed="rId46">
+                    <a:blip r:embed="rId68">
                       <a:extLst>
                         <a:ext uri="{28A0092B-C50C-407E-A947-70E740481C1C}">
                           <a14:useLocalDpi xmlns:a14="http://schemas.microsoft.com/office/drawing/2010/main" val="0"/>
@@ -10257,7 +10451,7 @@
                     <pic:cNvPicPr/>
                   </pic:nvPicPr>
                   <pic:blipFill>
-                    <a:blip r:embed="rId47">
+                    <a:blip r:embed="rId69">
                       <a:extLst>
                         <a:ext uri="{28A0092B-C50C-407E-A947-70E740481C1C}">
                           <a14:useLocalDpi xmlns:a14="http://schemas.microsoft.com/office/drawing/2010/main" val="0"/>
@@ -10409,7 +10603,7 @@
                     <pic:cNvPicPr/>
                   </pic:nvPicPr>
                   <pic:blipFill>
-                    <a:blip r:embed="rId48">
+                    <a:blip r:embed="rId70">
                       <a:extLst>
                         <a:ext uri="{28A0092B-C50C-407E-A947-70E740481C1C}">
                           <a14:useLocalDpi xmlns:a14="http://schemas.microsoft.com/office/drawing/2010/main" val="0"/>
@@ -10483,7 +10677,7 @@
                     <pic:cNvPicPr/>
                   </pic:nvPicPr>
                   <pic:blipFill>
-                    <a:blip r:embed="rId49">
+                    <a:blip r:embed="rId71">
                       <a:extLst>
                         <a:ext uri="{28A0092B-C50C-407E-A947-70E740481C1C}">
                           <a14:useLocalDpi xmlns:a14="http://schemas.microsoft.com/office/drawing/2010/main" val="0"/>
@@ -10610,7 +10804,7 @@
                     <pic:cNvPicPr/>
                   </pic:nvPicPr>
                   <pic:blipFill>
-                    <a:blip r:embed="rId50">
+                    <a:blip r:embed="rId72">
                       <a:extLst>
                         <a:ext uri="{28A0092B-C50C-407E-A947-70E740481C1C}">
                           <a14:useLocalDpi xmlns:a14="http://schemas.microsoft.com/office/drawing/2010/main" val="0"/>
@@ -10710,7 +10904,7 @@
                     <pic:cNvPicPr/>
                   </pic:nvPicPr>
                   <pic:blipFill>
-                    <a:blip r:embed="rId51">
+                    <a:blip r:embed="rId73">
                       <a:extLst>
                         <a:ext uri="{28A0092B-C50C-407E-A947-70E740481C1C}">
                           <a14:useLocalDpi xmlns:a14="http://schemas.microsoft.com/office/drawing/2010/main" val="0"/>
@@ -10827,7 +11021,7 @@
                     <pic:cNvPicPr/>
                   </pic:nvPicPr>
                   <pic:blipFill>
-                    <a:blip r:embed="rId52">
+                    <a:blip r:embed="rId74">
                       <a:extLst>
                         <a:ext uri="{28A0092B-C50C-407E-A947-70E740481C1C}">
                           <a14:useLocalDpi xmlns:a14="http://schemas.microsoft.com/office/drawing/2010/main" val="0"/>
@@ -11171,7 +11365,7 @@
                     <pic:cNvPicPr/>
                   </pic:nvPicPr>
                   <pic:blipFill>
-                    <a:blip r:embed="rId53">
+                    <a:blip r:embed="rId75">
                       <a:extLst>
                         <a:ext uri="{28A0092B-C50C-407E-A947-70E740481C1C}">
                           <a14:useLocalDpi xmlns:a14="http://schemas.microsoft.com/office/drawing/2010/main" val="0"/>
@@ -11301,7 +11495,7 @@
                     <pic:cNvPicPr/>
                   </pic:nvPicPr>
                   <pic:blipFill>
-                    <a:blip r:embed="rId54">
+                    <a:blip r:embed="rId76">
                       <a:extLst>
                         <a:ext uri="{28A0092B-C50C-407E-A947-70E740481C1C}">
                           <a14:useLocalDpi xmlns:a14="http://schemas.microsoft.com/office/drawing/2010/main" val="0"/>
@@ -11366,7 +11560,7 @@
                     <pic:cNvPicPr/>
                   </pic:nvPicPr>
                   <pic:blipFill>
-                    <a:blip r:embed="rId55">
+                    <a:blip r:embed="rId77">
                       <a:extLst>
                         <a:ext uri="{28A0092B-C50C-407E-A947-70E740481C1C}">
                           <a14:useLocalDpi xmlns:a14="http://schemas.microsoft.com/office/drawing/2010/main" val="0"/>
@@ -11518,7 +11712,7 @@
                     <pic:cNvPicPr/>
                   </pic:nvPicPr>
                   <pic:blipFill>
-                    <a:blip r:embed="rId56">
+                    <a:blip r:embed="rId78">
                       <a:extLst>
                         <a:ext uri="{28A0092B-C50C-407E-A947-70E740481C1C}">
                           <a14:useLocalDpi xmlns:a14="http://schemas.microsoft.com/office/drawing/2010/main" val="0"/>
@@ -11594,7 +11788,7 @@
                     <pic:cNvPicPr/>
                   </pic:nvPicPr>
                   <pic:blipFill>
-                    <a:blip r:embed="rId57">
+                    <a:blip r:embed="rId79">
                       <a:extLst>
                         <a:ext uri="{28A0092B-C50C-407E-A947-70E740481C1C}">
                           <a14:useLocalDpi xmlns:a14="http://schemas.microsoft.com/office/drawing/2010/main" val="0"/>
@@ -11668,7 +11862,7 @@
                     <pic:cNvPicPr/>
                   </pic:nvPicPr>
                   <pic:blipFill>
-                    <a:blip r:embed="rId58">
+                    <a:blip r:embed="rId80">
                       <a:extLst>
                         <a:ext uri="{28A0092B-C50C-407E-A947-70E740481C1C}">
                           <a14:useLocalDpi xmlns:a14="http://schemas.microsoft.com/office/drawing/2010/main" val="0"/>
@@ -11782,7 +11976,7 @@
                     <pic:cNvPicPr/>
                   </pic:nvPicPr>
                   <pic:blipFill>
-                    <a:blip r:embed="rId59">
+                    <a:blip r:embed="rId81">
                       <a:extLst>
                         <a:ext uri="{28A0092B-C50C-407E-A947-70E740481C1C}">
                           <a14:useLocalDpi xmlns:a14="http://schemas.microsoft.com/office/drawing/2010/main" val="0"/>
@@ -11887,7 +12081,7 @@
                     <pic:cNvPicPr/>
                   </pic:nvPicPr>
                   <pic:blipFill>
-                    <a:blip r:embed="rId60">
+                    <a:blip r:embed="rId82">
                       <a:extLst>
                         <a:ext uri="{28A0092B-C50C-407E-A947-70E740481C1C}">
                           <a14:useLocalDpi xmlns:a14="http://schemas.microsoft.com/office/drawing/2010/main" val="0"/>
@@ -11952,7 +12146,7 @@
                     <pic:cNvPicPr/>
                   </pic:nvPicPr>
                   <pic:blipFill>
-                    <a:blip r:embed="rId61">
+                    <a:blip r:embed="rId83">
                       <a:extLst>
                         <a:ext uri="{28A0092B-C50C-407E-A947-70E740481C1C}">
                           <a14:useLocalDpi xmlns:a14="http://schemas.microsoft.com/office/drawing/2010/main" val="0"/>
@@ -12071,7 +12265,7 @@
                     <pic:cNvPicPr/>
                   </pic:nvPicPr>
                   <pic:blipFill>
-                    <a:blip r:embed="rId62">
+                    <a:blip r:embed="rId84">
                       <a:extLst>
                         <a:ext uri="{28A0092B-C50C-407E-A947-70E740481C1C}">
                           <a14:useLocalDpi xmlns:a14="http://schemas.microsoft.com/office/drawing/2010/main" val="0"/>
@@ -12164,7 +12358,7 @@
                     <pic:cNvPicPr/>
                   </pic:nvPicPr>
                   <pic:blipFill>
-                    <a:blip r:embed="rId63">
+                    <a:blip r:embed="rId85">
                       <a:extLst>
                         <a:ext uri="{28A0092B-C50C-407E-A947-70E740481C1C}">
                           <a14:useLocalDpi xmlns:a14="http://schemas.microsoft.com/office/drawing/2010/main" val="0"/>
@@ -12338,7 +12532,7 @@
                     <pic:cNvPicPr/>
                   </pic:nvPicPr>
                   <pic:blipFill>
-                    <a:blip r:embed="rId64">
+                    <a:blip r:embed="rId86">
                       <a:extLst>
                         <a:ext uri="{28A0092B-C50C-407E-A947-70E740481C1C}">
                           <a14:useLocalDpi xmlns:a14="http://schemas.microsoft.com/office/drawing/2010/main" val="0"/>
@@ -12429,7 +12623,7 @@
                     <pic:cNvPicPr/>
                   </pic:nvPicPr>
                   <pic:blipFill>
-                    <a:blip r:embed="rId63">
+                    <a:blip r:embed="rId85">
                       <a:extLst>
                         <a:ext uri="{28A0092B-C50C-407E-A947-70E740481C1C}">
                           <a14:useLocalDpi xmlns:a14="http://schemas.microsoft.com/office/drawing/2010/main" val="0"/>
@@ -12567,7 +12761,7 @@
                     <pic:cNvPicPr/>
                   </pic:nvPicPr>
                   <pic:blipFill>
-                    <a:blip r:embed="rId65">
+                    <a:blip r:embed="rId87">
                       <a:extLst>
                         <a:ext uri="{28A0092B-C50C-407E-A947-70E740481C1C}">
                           <a14:useLocalDpi xmlns:a14="http://schemas.microsoft.com/office/drawing/2010/main" val="0"/>
@@ -12659,7 +12853,7 @@
                     <pic:cNvPicPr/>
                   </pic:nvPicPr>
                   <pic:blipFill>
-                    <a:blip r:embed="rId63">
+                    <a:blip r:embed="rId85">
                       <a:extLst>
                         <a:ext uri="{28A0092B-C50C-407E-A947-70E740481C1C}">
                           <a14:useLocalDpi xmlns:a14="http://schemas.microsoft.com/office/drawing/2010/main" val="0"/>
@@ -12854,7 +13048,7 @@
                     <pic:cNvPicPr/>
                   </pic:nvPicPr>
                   <pic:blipFill>
-                    <a:blip r:embed="rId66">
+                    <a:blip r:embed="rId88">
                       <a:extLst>
                         <a:ext uri="{28A0092B-C50C-407E-A947-70E740481C1C}">
                           <a14:useLocalDpi xmlns:a14="http://schemas.microsoft.com/office/drawing/2010/main" val="0"/>
@@ -12979,7 +13173,7 @@
                     <pic:cNvPicPr/>
                   </pic:nvPicPr>
                   <pic:blipFill>
-                    <a:blip r:embed="rId67">
+                    <a:blip r:embed="rId89">
                       <a:extLst>
                         <a:ext uri="{28A0092B-C50C-407E-A947-70E740481C1C}">
                           <a14:useLocalDpi xmlns:a14="http://schemas.microsoft.com/office/drawing/2010/main" val="0"/>
@@ -13044,7 +13238,7 @@
                     <pic:cNvPicPr/>
                   </pic:nvPicPr>
                   <pic:blipFill>
-                    <a:blip r:embed="rId68">
+                    <a:blip r:embed="rId90">
                       <a:extLst>
                         <a:ext uri="{28A0092B-C50C-407E-A947-70E740481C1C}">
                           <a14:useLocalDpi xmlns:a14="http://schemas.microsoft.com/office/drawing/2010/main" val="0"/>
@@ -13164,7 +13358,7 @@
                     <pic:cNvPicPr/>
                   </pic:nvPicPr>
                   <pic:blipFill>
-                    <a:blip r:embed="rId69">
+                    <a:blip r:embed="rId91">
                       <a:extLst>
                         <a:ext uri="{28A0092B-C50C-407E-A947-70E740481C1C}">
                           <a14:useLocalDpi xmlns:a14="http://schemas.microsoft.com/office/drawing/2010/main" val="0"/>
@@ -13264,7 +13458,7 @@
                     <pic:cNvPicPr/>
                   </pic:nvPicPr>
                   <pic:blipFill>
-                    <a:blip r:embed="rId70">
+                    <a:blip r:embed="rId92">
                       <a:extLst>
                         <a:ext uri="{28A0092B-C50C-407E-A947-70E740481C1C}">
                           <a14:useLocalDpi xmlns:a14="http://schemas.microsoft.com/office/drawing/2010/main" val="0"/>
@@ -13329,7 +13523,7 @@
                     <pic:cNvPicPr/>
                   </pic:nvPicPr>
                   <pic:blipFill>
-                    <a:blip r:embed="rId71">
+                    <a:blip r:embed="rId93">
                       <a:extLst>
                         <a:ext uri="{28A0092B-C50C-407E-A947-70E740481C1C}">
                           <a14:useLocalDpi xmlns:a14="http://schemas.microsoft.com/office/drawing/2010/main" val="0"/>
@@ -13451,7 +13645,7 @@
                     <pic:cNvPicPr/>
                   </pic:nvPicPr>
                   <pic:blipFill>
-                    <a:blip r:embed="rId72">
+                    <a:blip r:embed="rId94">
                       <a:extLst>
                         <a:ext uri="{28A0092B-C50C-407E-A947-70E740481C1C}">
                           <a14:useLocalDpi xmlns:a14="http://schemas.microsoft.com/office/drawing/2010/main" val="0"/>
@@ -13541,7 +13735,7 @@
                     <pic:cNvPicPr/>
                   </pic:nvPicPr>
                   <pic:blipFill>
-                    <a:blip r:embed="rId63">
+                    <a:blip r:embed="rId85">
                       <a:extLst>
                         <a:ext uri="{28A0092B-C50C-407E-A947-70E740481C1C}">
                           <a14:useLocalDpi xmlns:a14="http://schemas.microsoft.com/office/drawing/2010/main" val="0"/>
@@ -14565,7 +14759,7 @@
                     <pic:cNvPicPr/>
                   </pic:nvPicPr>
                   <pic:blipFill>
-                    <a:blip r:embed="rId73">
+                    <a:blip r:embed="rId95">
                       <a:extLst>
                         <a:ext uri="{28A0092B-C50C-407E-A947-70E740481C1C}">
                           <a14:useLocalDpi xmlns:a14="http://schemas.microsoft.com/office/drawing/2010/main" val="0"/>
@@ -14658,7 +14852,7 @@
                     <pic:cNvPicPr/>
                   </pic:nvPicPr>
                   <pic:blipFill>
-                    <a:blip r:embed="rId74">
+                    <a:blip r:embed="rId96">
                       <a:extLst>
                         <a:ext uri="{28A0092B-C50C-407E-A947-70E740481C1C}">
                           <a14:useLocalDpi xmlns:a14="http://schemas.microsoft.com/office/drawing/2010/main" val="0"/>
@@ -14741,7 +14935,7 @@
                     <pic:cNvPicPr/>
                   </pic:nvPicPr>
                   <pic:blipFill>
-                    <a:blip r:embed="rId75">
+                    <a:blip r:embed="rId97">
                       <a:extLst>
                         <a:ext uri="{28A0092B-C50C-407E-A947-70E740481C1C}">
                           <a14:useLocalDpi xmlns:a14="http://schemas.microsoft.com/office/drawing/2010/main" val="0"/>
@@ -14854,7 +15048,7 @@
                     <pic:cNvPicPr/>
                   </pic:nvPicPr>
                   <pic:blipFill>
-                    <a:blip r:embed="rId76">
+                    <a:blip r:embed="rId98">
                       <a:extLst>
                         <a:ext uri="{28A0092B-C50C-407E-A947-70E740481C1C}">
                           <a14:useLocalDpi xmlns:a14="http://schemas.microsoft.com/office/drawing/2010/main" val="0"/>
@@ -14942,7 +15136,7 @@
                     <pic:cNvPicPr/>
                   </pic:nvPicPr>
                   <pic:blipFill>
-                    <a:blip r:embed="rId77">
+                    <a:blip r:embed="rId99">
                       <a:extLst>
                         <a:ext uri="{28A0092B-C50C-407E-A947-70E740481C1C}">
                           <a14:useLocalDpi xmlns:a14="http://schemas.microsoft.com/office/drawing/2010/main" val="0"/>
@@ -15042,7 +15236,7 @@
                     <pic:cNvPicPr/>
                   </pic:nvPicPr>
                   <pic:blipFill>
-                    <a:blip r:embed="rId78">
+                    <a:blip r:embed="rId100">
                       <a:extLst>
                         <a:ext uri="{28A0092B-C50C-407E-A947-70E740481C1C}">
                           <a14:useLocalDpi xmlns:a14="http://schemas.microsoft.com/office/drawing/2010/main" val="0"/>
@@ -16030,7 +16224,7 @@
                     <pic:cNvPicPr/>
                   </pic:nvPicPr>
                   <pic:blipFill>
-                    <a:blip r:embed="rId79">
+                    <a:blip r:embed="rId101">
                       <a:extLst>
                         <a:ext uri="{28A0092B-C50C-407E-A947-70E740481C1C}">
                           <a14:useLocalDpi xmlns:a14="http://schemas.microsoft.com/office/drawing/2010/main" val="0"/>
@@ -16216,7 +16410,7 @@
                     <pic:cNvPicPr/>
                   </pic:nvPicPr>
                   <pic:blipFill>
-                    <a:blip r:embed="rId80">
+                    <a:blip r:embed="rId102">
                       <a:extLst>
                         <a:ext uri="{28A0092B-C50C-407E-A947-70E740481C1C}">
                           <a14:useLocalDpi xmlns:a14="http://schemas.microsoft.com/office/drawing/2010/main" val="0"/>
@@ -17368,7 +17562,7 @@
                     <pic:cNvPicPr/>
                   </pic:nvPicPr>
                   <pic:blipFill>
-                    <a:blip r:embed="rId81">
+                    <a:blip r:embed="rId103">
                       <a:extLst>
                         <a:ext uri="{28A0092B-C50C-407E-A947-70E740481C1C}">
                           <a14:useLocalDpi xmlns:a14="http://schemas.microsoft.com/office/drawing/2010/main" val="0"/>
@@ -17511,7 +17705,7 @@
                     <pic:cNvPicPr/>
                   </pic:nvPicPr>
                   <pic:blipFill>
-                    <a:blip r:embed="rId82">
+                    <a:blip r:embed="rId104">
                       <a:extLst>
                         <a:ext uri="{28A0092B-C50C-407E-A947-70E740481C1C}">
                           <a14:useLocalDpi xmlns:a14="http://schemas.microsoft.com/office/drawing/2010/main" val="0"/>
@@ -17602,7 +17796,7 @@
                     <pic:cNvPicPr/>
                   </pic:nvPicPr>
                   <pic:blipFill>
-                    <a:blip r:embed="rId83">
+                    <a:blip r:embed="rId105">
                       <a:extLst>
                         <a:ext uri="{28A0092B-C50C-407E-A947-70E740481C1C}">
                           <a14:useLocalDpi xmlns:a14="http://schemas.microsoft.com/office/drawing/2010/main" val="0"/>
@@ -17722,7 +17916,7 @@
                     <pic:cNvPicPr/>
                   </pic:nvPicPr>
                   <pic:blipFill>
-                    <a:blip r:embed="rId84">
+                    <a:blip r:embed="rId106">
                       <a:extLst>
                         <a:ext uri="{28A0092B-C50C-407E-A947-70E740481C1C}">
                           <a14:useLocalDpi xmlns:a14="http://schemas.microsoft.com/office/drawing/2010/main" val="0"/>
@@ -17799,7 +17993,7 @@
                     <pic:cNvPicPr/>
                   </pic:nvPicPr>
                   <pic:blipFill>
-                    <a:blip r:embed="rId85">
+                    <a:blip r:embed="rId107">
                       <a:extLst>
                         <a:ext uri="{28A0092B-C50C-407E-A947-70E740481C1C}">
                           <a14:useLocalDpi xmlns:a14="http://schemas.microsoft.com/office/drawing/2010/main" val="0"/>
@@ -17911,7 +18105,7 @@
                     <pic:cNvPicPr/>
                   </pic:nvPicPr>
                   <pic:blipFill>
-                    <a:blip r:embed="rId86">
+                    <a:blip r:embed="rId108">
                       <a:extLst>
                         <a:ext uri="{28A0092B-C50C-407E-A947-70E740481C1C}">
                           <a14:useLocalDpi xmlns:a14="http://schemas.microsoft.com/office/drawing/2010/main" val="0"/>
@@ -18017,7 +18211,7 @@
                     <pic:cNvPicPr/>
                   </pic:nvPicPr>
                   <pic:blipFill>
-                    <a:blip r:embed="rId87">
+                    <a:blip r:embed="rId109">
                       <a:extLst>
                         <a:ext uri="{28A0092B-C50C-407E-A947-70E740481C1C}">
                           <a14:useLocalDpi xmlns:a14="http://schemas.microsoft.com/office/drawing/2010/main" val="0"/>
@@ -18110,7 +18304,7 @@
                     <pic:cNvPicPr/>
                   </pic:nvPicPr>
                   <pic:blipFill>
-                    <a:blip r:embed="rId88">
+                    <a:blip r:embed="rId110">
                       <a:extLst>
                         <a:ext uri="{28A0092B-C50C-407E-A947-70E740481C1C}">
                           <a14:useLocalDpi xmlns:a14="http://schemas.microsoft.com/office/drawing/2010/main" val="0"/>
@@ -18212,7 +18406,7 @@
                     <pic:cNvPicPr/>
                   </pic:nvPicPr>
                   <pic:blipFill>
-                    <a:blip r:embed="rId89">
+                    <a:blip r:embed="rId111">
                       <a:extLst>
                         <a:ext uri="{28A0092B-C50C-407E-A947-70E740481C1C}">
                           <a14:useLocalDpi xmlns:a14="http://schemas.microsoft.com/office/drawing/2010/main" val="0"/>
@@ -18257,7 +18451,7 @@
     <w:p/>
     <w:p/>
     <w:sectPr>
-      <w:footerReference w:type="default" r:id="rId90"/>
+      <w:footerReference w:type="default" r:id="rId112"/>
       <w:pgSz w:w="12240" w:h="15840"/>
       <w:pgMar w:top="1440" w:right="1440" w:bottom="1440" w:left="1440" w:header="708" w:footer="708" w:gutter="0"/>
       <w:pgBorders w:offsetFrom="page">
@@ -23139,18 +23333,6 @@
 </file>
 
 <file path=customXml/item1.xml><?xml version="1.0" encoding="utf-8"?>
-<b:Sources xmlns:b="http://schemas.openxmlformats.org/officeDocument/2006/bibliography" xmlns="http://schemas.openxmlformats.org/officeDocument/2006/bibliography" SelectedStyle="\APASixthEditionOfficeOnline.xsl" StyleName="APA" Version="6"/>
-</file>
-
-<file path=customXml/item2.xml><?xml version="1.0" encoding="utf-8"?>
-<p:properties xmlns:p="http://schemas.microsoft.com/office/2006/metadata/properties" xmlns:xsi="http://www.w3.org/2001/XMLSchema-instance" xmlns:pc="http://schemas.microsoft.com/office/infopath/2007/PartnerControls">
-  <documentManagement>
-    <_activity xmlns="781fea6b-f50e-4e49-a642-b42ac404d780" xsi:nil="true"/>
-  </documentManagement>
-</p:properties>
-</file>
-
-<file path=customXml/item3.xml><?xml version="1.0" encoding="utf-8"?>
 <ct:contentTypeSchema xmlns:ct="http://schemas.microsoft.com/office/2006/metadata/contentType" xmlns:ma="http://schemas.microsoft.com/office/2006/metadata/properties/metaAttributes" ct:_="" ma:_="" ma:contentTypeName="Document" ma:contentTypeID="0x010100DE7C699B1566034D855D3CA3B35D479A" ma:contentTypeVersion="14" ma:contentTypeDescription="Create a new document." ma:contentTypeScope="" ma:versionID="91ffb7f86f073c7e517f5613c4a9d234">
   <xsd:schema xmlns:xsd="http://www.w3.org/2001/XMLSchema" xmlns:xs="http://www.w3.org/2001/XMLSchema" xmlns:p="http://schemas.microsoft.com/office/2006/metadata/properties" xmlns:ns3="781fea6b-f50e-4e49-a642-b42ac404d780" xmlns:ns4="fbd5cf47-73c4-40ad-919a-9568cfaf7970" targetNamespace="http://schemas.microsoft.com/office/2006/metadata/properties" ma:root="true" ma:fieldsID="4d2564b138ee69687444a52f4e625422" ns3:_="" ns4:_="">
     <xsd:import namespace="781fea6b-f50e-4e49-a642-b42ac404d780"/>
@@ -23379,7 +23561,11 @@
 </ct:contentTypeSchema>
 </file>
 
-<file path=customXml/item4.xml><?xml version="1.0" encoding="utf-8"?>
+<file path=customXml/item2.xml><?xml version="1.0" encoding="utf-8"?>
+<b:Sources xmlns:b="http://schemas.openxmlformats.org/officeDocument/2006/bibliography" xmlns="http://schemas.openxmlformats.org/officeDocument/2006/bibliography" SelectedStyle="\APASixthEditionOfficeOnline.xsl" StyleName="APA" Version="6"/>
+</file>
+
+<file path=customXml/item3.xml><?xml version="1.0" encoding="utf-8"?>
 <?mso-contentType ?>
 <FormTemplates xmlns="http://schemas.microsoft.com/sharepoint/v3/contenttype/forms">
   <Display>DocumentLibraryForm</Display>
@@ -23388,25 +23574,15 @@
 </FormTemplates>
 </file>
 
-<file path=customXml/itemProps1.xml><?xml version="1.0" encoding="utf-8"?>
-<ds:datastoreItem xmlns:ds="http://schemas.openxmlformats.org/officeDocument/2006/customXml" ds:itemID="{80B7E7D2-1BEF-43F4-9109-031E33200C48}">
-  <ds:schemaRefs>
-    <ds:schemaRef ds:uri="http://schemas.openxmlformats.org/officeDocument/2006/bibliography"/>
-  </ds:schemaRefs>
-</ds:datastoreItem>
+<file path=customXml/item4.xml><?xml version="1.0" encoding="utf-8"?>
+<p:properties xmlns:p="http://schemas.microsoft.com/office/2006/metadata/properties" xmlns:xsi="http://www.w3.org/2001/XMLSchema-instance" xmlns:pc="http://schemas.microsoft.com/office/infopath/2007/PartnerControls">
+  <documentManagement>
+    <_activity xmlns="781fea6b-f50e-4e49-a642-b42ac404d780" xsi:nil="true"/>
+  </documentManagement>
+</p:properties>
 </file>
 
-<file path=customXml/itemProps2.xml><?xml version="1.0" encoding="utf-8"?>
-<ds:datastoreItem xmlns:ds="http://schemas.openxmlformats.org/officeDocument/2006/customXml" ds:itemID="{97B6135F-2EA2-49E3-B84C-61863B5C0ACC}">
-  <ds:schemaRefs>
-    <ds:schemaRef ds:uri="http://schemas.microsoft.com/office/2006/metadata/properties"/>
-    <ds:schemaRef ds:uri="http://schemas.microsoft.com/office/infopath/2007/PartnerControls"/>
-    <ds:schemaRef ds:uri="781fea6b-f50e-4e49-a642-b42ac404d780"/>
-  </ds:schemaRefs>
-</ds:datastoreItem>
-</file>
-
-<file path=customXml/itemProps3.xml><?xml version="1.0" encoding="utf-8"?>
+<file path=customXml/itemProps1.xml><?xml version="1.0" encoding="utf-8"?>
 <ds:datastoreItem xmlns:ds="http://schemas.openxmlformats.org/officeDocument/2006/customXml" ds:itemID="{05865FFD-2F28-42AE-81EA-BD346A9FC1CA}">
   <ds:schemaRefs>
     <ds:schemaRef ds:uri="http://schemas.microsoft.com/office/2006/metadata/contentType"/>
@@ -23425,10 +23601,28 @@
 </ds:datastoreItem>
 </file>
 
-<file path=customXml/itemProps4.xml><?xml version="1.0" encoding="utf-8"?>
+<file path=customXml/itemProps2.xml><?xml version="1.0" encoding="utf-8"?>
+<ds:datastoreItem xmlns:ds="http://schemas.openxmlformats.org/officeDocument/2006/customXml" ds:itemID="{80B7E7D2-1BEF-43F4-9109-031E33200C48}">
+  <ds:schemaRefs>
+    <ds:schemaRef ds:uri="http://schemas.openxmlformats.org/officeDocument/2006/bibliography"/>
+  </ds:schemaRefs>
+</ds:datastoreItem>
+</file>
+
+<file path=customXml/itemProps3.xml><?xml version="1.0" encoding="utf-8"?>
 <ds:datastoreItem xmlns:ds="http://schemas.openxmlformats.org/officeDocument/2006/customXml" ds:itemID="{5BFF1DBE-92E2-4338-8CFF-FAEC8BEFE231}">
   <ds:schemaRefs>
     <ds:schemaRef ds:uri="http://schemas.microsoft.com/sharepoint/v3/contenttype/forms"/>
   </ds:schemaRefs>
 </ds:datastoreItem>
+</file>
+
+<file path=customXml/itemProps4.xml><?xml version="1.0" encoding="utf-8"?>
+<ds:datastoreItem xmlns:ds="http://schemas.openxmlformats.org/officeDocument/2006/customXml" ds:itemID="{97B6135F-2EA2-49E3-B84C-61863B5C0ACC}">
+  <ds:schemaRefs>
+    <ds:schemaRef ds:uri="http://schemas.microsoft.com/office/2006/metadata/properties"/>
+    <ds:schemaRef ds:uri="http://schemas.microsoft.com/office/infopath/2007/PartnerControls"/>
+    <ds:schemaRef ds:uri="781fea6b-f50e-4e49-a642-b42ac404d780"/>
+  </ds:schemaRefs>
+</ds:datastoreItem>
 </file>
</xml_diff>

<commit_message>
Adjusting the color of the page number of the insights report from pink to dark blue.
</commit_message>
<xml_diff>
--- a/Process_Phase/Changelog Documentation.docx
+++ b/Process_Phase/Changelog Documentation.docx
@@ -7092,7 +7092,7 @@
         </w:rPr>
         <w:lastRenderedPageBreak/>
         <w:drawing>
-          <wp:anchor distT="0" distB="0" distL="114300" distR="114300" simplePos="0" relativeHeight="251706880" behindDoc="0" locked="0" layoutInCell="1" allowOverlap="1" wp14:anchorId="33F78946" wp14:editId="28A960EA">
+          <wp:anchor distT="0" distB="0" distL="114300" distR="114300" simplePos="0" relativeHeight="251706880" behindDoc="0" locked="0" layoutInCell="1" allowOverlap="1" wp14:anchorId="33F78946" wp14:editId="54D66DFB">
             <wp:simplePos x="0" y="0"/>
             <wp:positionH relativeFrom="margin">
               <wp:align>right</wp:align>
@@ -10152,7 +10152,7 @@
           <w:noProof/>
         </w:rPr>
         <w:drawing>
-          <wp:anchor distT="0" distB="0" distL="114300" distR="114300" simplePos="0" relativeHeight="251696640" behindDoc="0" locked="0" layoutInCell="1" allowOverlap="1" wp14:anchorId="4D46DF1B" wp14:editId="312662CF">
+          <wp:anchor distT="0" distB="0" distL="114300" distR="114300" simplePos="0" relativeHeight="251696640" behindDoc="0" locked="0" layoutInCell="1" allowOverlap="1" wp14:anchorId="4D46DF1B" wp14:editId="48969B73">
             <wp:simplePos x="0" y="0"/>
             <wp:positionH relativeFrom="margin">
               <wp:align>right</wp:align>
@@ -17483,7 +17483,12 @@
     <w:p/>
     <w:p/>
     <w:sectPr>
-      <w:footerReference w:type="default" r:id="rId112"/>
+      <w:headerReference w:type="even" r:id="rId112"/>
+      <w:headerReference w:type="default" r:id="rId113"/>
+      <w:footerReference w:type="even" r:id="rId114"/>
+      <w:footerReference w:type="default" r:id="rId115"/>
+      <w:headerReference w:type="first" r:id="rId116"/>
+      <w:footerReference w:type="first" r:id="rId117"/>
       <w:pgSz w:w="12240" w:h="15840"/>
       <w:pgMar w:top="1440" w:right="1440" w:bottom="1440" w:left="1440" w:header="708" w:footer="708" w:gutter="0"/>
       <w:pgBorders w:offsetFrom="page">
@@ -17525,6 +17530,16 @@
 </file>
 
 <file path=word/footer1.xml><?xml version="1.0" encoding="utf-8"?>
+<w:ftr xmlns:wpc="http://schemas.microsoft.com/office/word/2010/wordprocessingCanvas" xmlns:cx="http://schemas.microsoft.com/office/drawing/2014/chartex" xmlns:cx1="http://schemas.microsoft.com/office/drawing/2015/9/8/chartex" xmlns:cx2="http://schemas.microsoft.com/office/drawing/2015/10/21/chartex" xmlns:cx3="http://schemas.microsoft.com/office/drawing/2016/5/9/chartex" xmlns:cx4="http://schemas.microsoft.com/office/drawing/2016/5/10/chartex" xmlns:cx5="http://schemas.microsoft.com/office/drawing/2016/5/11/chartex" xmlns:cx6="http://schemas.microsoft.com/office/drawing/2016/5/12/chartex" xmlns:cx7="http://schemas.microsoft.com/office/drawing/2016/5/13/chartex" xmlns:cx8="http://schemas.microsoft.com/office/drawing/2016/5/14/chartex" xmlns:mc="http://schemas.openxmlformats.org/markup-compatibility/2006" xmlns:aink="http://schemas.microsoft.com/office/drawing/2016/ink" xmlns:am3d="http://schemas.microsoft.com/office/drawing/2017/model3d" xmlns:o="urn:schemas-microsoft-com:office:office" xmlns:oel="http://schemas.microsoft.com/office/2019/extlst" xmlns:r="http://schemas.openxmlformats.org/officeDocument/2006/relationships" xmlns:m="http://schemas.openxmlformats.org/officeDocument/2006/math" xmlns:v="urn:schemas-microsoft-com:vml" xmlns:wp14="http://schemas.microsoft.com/office/word/2010/wordprocessingDrawing" xmlns:wp="http://schemas.openxmlformats.org/drawingml/2006/wordprocessingDrawing" xmlns:w10="urn:schemas-microsoft-com:office:word" xmlns:w="http://schemas.openxmlformats.org/wordprocessingml/2006/main" xmlns:w14="http://schemas.microsoft.com/office/word/2010/wordml" xmlns:w15="http://schemas.microsoft.com/office/word/2012/wordml" xmlns:w16cex="http://schemas.microsoft.com/office/word/2018/wordml/cex" xmlns:w16cid="http://schemas.microsoft.com/office/word/2016/wordml/cid" xmlns:w16="http://schemas.microsoft.com/office/word/2018/wordml" xmlns:w16sdtdh="http://schemas.microsoft.com/office/word/2020/wordml/sdtdatahash" xmlns:w16se="http://schemas.microsoft.com/office/word/2015/wordml/symex" xmlns:wpg="http://schemas.microsoft.com/office/word/2010/wordprocessingGroup" xmlns:wpi="http://schemas.microsoft.com/office/word/2010/wordprocessingInk" xmlns:wne="http://schemas.microsoft.com/office/word/2006/wordml" xmlns:wps="http://schemas.microsoft.com/office/word/2010/wordprocessingShape" mc:Ignorable="w14 w15 w16se w16cid w16 w16cex w16sdtdh wp14">
+  <w:p>
+    <w:pPr>
+      <w:pStyle w:val="Footer"/>
+    </w:pPr>
+  </w:p>
+</w:ftr>
+</file>
+
+<file path=word/footer2.xml><?xml version="1.0" encoding="utf-8"?>
 <w:ftr xmlns:wpc="http://schemas.microsoft.com/office/word/2010/wordprocessingCanvas" xmlns:cx="http://schemas.microsoft.com/office/drawing/2014/chartex" xmlns:cx1="http://schemas.microsoft.com/office/drawing/2015/9/8/chartex" xmlns:cx2="http://schemas.microsoft.com/office/drawing/2015/10/21/chartex" xmlns:cx3="http://schemas.microsoft.com/office/drawing/2016/5/9/chartex" xmlns:cx4="http://schemas.microsoft.com/office/drawing/2016/5/10/chartex" xmlns:cx5="http://schemas.microsoft.com/office/drawing/2016/5/11/chartex" xmlns:cx6="http://schemas.microsoft.com/office/drawing/2016/5/12/chartex" xmlns:cx7="http://schemas.microsoft.com/office/drawing/2016/5/13/chartex" xmlns:cx8="http://schemas.microsoft.com/office/drawing/2016/5/14/chartex" xmlns:mc="http://schemas.openxmlformats.org/markup-compatibility/2006" xmlns:aink="http://schemas.microsoft.com/office/drawing/2016/ink" xmlns:am3d="http://schemas.microsoft.com/office/drawing/2017/model3d" xmlns:o="urn:schemas-microsoft-com:office:office" xmlns:oel="http://schemas.microsoft.com/office/2019/extlst" xmlns:r="http://schemas.openxmlformats.org/officeDocument/2006/relationships" xmlns:m="http://schemas.openxmlformats.org/officeDocument/2006/math" xmlns:v="urn:schemas-microsoft-com:vml" xmlns:wp14="http://schemas.microsoft.com/office/word/2010/wordprocessingDrawing" xmlns:wp="http://schemas.openxmlformats.org/drawingml/2006/wordprocessingDrawing" xmlns:w10="urn:schemas-microsoft-com:office:word" xmlns:w="http://schemas.openxmlformats.org/wordprocessingml/2006/main" xmlns:w14="http://schemas.microsoft.com/office/word/2010/wordml" xmlns:w15="http://schemas.microsoft.com/office/word/2012/wordml" xmlns:w16cex="http://schemas.microsoft.com/office/word/2018/wordml/cex" xmlns:w16cid="http://schemas.microsoft.com/office/word/2016/wordml/cid" xmlns:w16="http://schemas.microsoft.com/office/word/2018/wordml" xmlns:w16sdtdh="http://schemas.microsoft.com/office/word/2020/wordml/sdtdatahash" xmlns:w16se="http://schemas.microsoft.com/office/word/2015/wordml/symex" xmlns:wpg="http://schemas.microsoft.com/office/word/2010/wordprocessingGroup" xmlns:wpi="http://schemas.microsoft.com/office/word/2010/wordprocessingInk" xmlns:wne="http://schemas.microsoft.com/office/word/2006/wordml" xmlns:wps="http://schemas.microsoft.com/office/word/2010/wordprocessingShape" mc:Ignorable="w14 w15 w16se w16cid w16 w16cex w16sdtdh wp14">
   <w:sdt>
     <w:sdtPr>
@@ -17607,7 +17622,7 @@
           <w:rPr>
             <w:b/>
             <w:bCs/>
-            <w:color w:val="AF658C"/>
+            <w:color w:val="002060"/>
             <w:spacing w:val="60"/>
           </w:rPr>
           <w:t>Page</w:t>
@@ -17623,6 +17638,16 @@
 </w:ftr>
 </file>
 
+<file path=word/footer3.xml><?xml version="1.0" encoding="utf-8"?>
+<w:ftr xmlns:wpc="http://schemas.microsoft.com/office/word/2010/wordprocessingCanvas" xmlns:cx="http://schemas.microsoft.com/office/drawing/2014/chartex" xmlns:cx1="http://schemas.microsoft.com/office/drawing/2015/9/8/chartex" xmlns:cx2="http://schemas.microsoft.com/office/drawing/2015/10/21/chartex" xmlns:cx3="http://schemas.microsoft.com/office/drawing/2016/5/9/chartex" xmlns:cx4="http://schemas.microsoft.com/office/drawing/2016/5/10/chartex" xmlns:cx5="http://schemas.microsoft.com/office/drawing/2016/5/11/chartex" xmlns:cx6="http://schemas.microsoft.com/office/drawing/2016/5/12/chartex" xmlns:cx7="http://schemas.microsoft.com/office/drawing/2016/5/13/chartex" xmlns:cx8="http://schemas.microsoft.com/office/drawing/2016/5/14/chartex" xmlns:mc="http://schemas.openxmlformats.org/markup-compatibility/2006" xmlns:aink="http://schemas.microsoft.com/office/drawing/2016/ink" xmlns:am3d="http://schemas.microsoft.com/office/drawing/2017/model3d" xmlns:o="urn:schemas-microsoft-com:office:office" xmlns:oel="http://schemas.microsoft.com/office/2019/extlst" xmlns:r="http://schemas.openxmlformats.org/officeDocument/2006/relationships" xmlns:m="http://schemas.openxmlformats.org/officeDocument/2006/math" xmlns:v="urn:schemas-microsoft-com:vml" xmlns:wp14="http://schemas.microsoft.com/office/word/2010/wordprocessingDrawing" xmlns:wp="http://schemas.openxmlformats.org/drawingml/2006/wordprocessingDrawing" xmlns:w10="urn:schemas-microsoft-com:office:word" xmlns:w="http://schemas.openxmlformats.org/wordprocessingml/2006/main" xmlns:w14="http://schemas.microsoft.com/office/word/2010/wordml" xmlns:w15="http://schemas.microsoft.com/office/word/2012/wordml" xmlns:w16cex="http://schemas.microsoft.com/office/word/2018/wordml/cex" xmlns:w16cid="http://schemas.microsoft.com/office/word/2016/wordml/cid" xmlns:w16="http://schemas.microsoft.com/office/word/2018/wordml" xmlns:w16sdtdh="http://schemas.microsoft.com/office/word/2020/wordml/sdtdatahash" xmlns:w16se="http://schemas.microsoft.com/office/word/2015/wordml/symex" xmlns:wpg="http://schemas.microsoft.com/office/word/2010/wordprocessingGroup" xmlns:wpi="http://schemas.microsoft.com/office/word/2010/wordprocessingInk" xmlns:wne="http://schemas.microsoft.com/office/word/2006/wordml" xmlns:wps="http://schemas.microsoft.com/office/word/2010/wordprocessingShape" mc:Ignorable="w14 w15 w16se w16cid w16 w16cex w16sdtdh wp14">
+  <w:p>
+    <w:pPr>
+      <w:pStyle w:val="Footer"/>
+    </w:pPr>
+  </w:p>
+</w:ftr>
+</file>
+
 <file path=word/footnotes.xml><?xml version="1.0" encoding="utf-8"?>
 <w:footnotes xmlns:wpc="http://schemas.microsoft.com/office/word/2010/wordprocessingCanvas" xmlns:cx="http://schemas.microsoft.com/office/drawing/2014/chartex" xmlns:cx1="http://schemas.microsoft.com/office/drawing/2015/9/8/chartex" xmlns:cx2="http://schemas.microsoft.com/office/drawing/2015/10/21/chartex" xmlns:cx3="http://schemas.microsoft.com/office/drawing/2016/5/9/chartex" xmlns:cx4="http://schemas.microsoft.com/office/drawing/2016/5/10/chartex" xmlns:cx5="http://schemas.microsoft.com/office/drawing/2016/5/11/chartex" xmlns:cx6="http://schemas.microsoft.com/office/drawing/2016/5/12/chartex" xmlns:cx7="http://schemas.microsoft.com/office/drawing/2016/5/13/chartex" xmlns:cx8="http://schemas.microsoft.com/office/drawing/2016/5/14/chartex" xmlns:mc="http://schemas.openxmlformats.org/markup-compatibility/2006" xmlns:aink="http://schemas.microsoft.com/office/drawing/2016/ink" xmlns:am3d="http://schemas.microsoft.com/office/drawing/2017/model3d" xmlns:o="urn:schemas-microsoft-com:office:office" xmlns:oel="http://schemas.microsoft.com/office/2019/extlst" xmlns:r="http://schemas.openxmlformats.org/officeDocument/2006/relationships" xmlns:m="http://schemas.openxmlformats.org/officeDocument/2006/math" xmlns:v="urn:schemas-microsoft-com:vml" xmlns:wp14="http://schemas.microsoft.com/office/word/2010/wordprocessingDrawing" xmlns:wp="http://schemas.openxmlformats.org/drawingml/2006/wordprocessingDrawing" xmlns:w10="urn:schemas-microsoft-com:office:word" xmlns:w="http://schemas.openxmlformats.org/wordprocessingml/2006/main" xmlns:w14="http://schemas.microsoft.com/office/word/2010/wordml" xmlns:w15="http://schemas.microsoft.com/office/word/2012/wordml" xmlns:w16cex="http://schemas.microsoft.com/office/word/2018/wordml/cex" xmlns:w16cid="http://schemas.microsoft.com/office/word/2016/wordml/cid" xmlns:w16="http://schemas.microsoft.com/office/word/2018/wordml" xmlns:w16sdtdh="http://schemas.microsoft.com/office/word/2020/wordml/sdtdatahash" xmlns:w16se="http://schemas.microsoft.com/office/word/2015/wordml/symex" xmlns:wpg="http://schemas.microsoft.com/office/word/2010/wordprocessingGroup" xmlns:wpi="http://schemas.microsoft.com/office/word/2010/wordprocessingInk" xmlns:wne="http://schemas.microsoft.com/office/word/2006/wordml" xmlns:wps="http://schemas.microsoft.com/office/word/2010/wordprocessingShape" mc:Ignorable="w14 w15 w16se w16cid w16 w16cex w16sdtdh wp14">
   <w:footnote w:type="separator" w:id="-1">
@@ -17646,6 +17671,36 @@
     </w:p>
   </w:footnote>
 </w:footnotes>
+</file>
+
+<file path=word/header1.xml><?xml version="1.0" encoding="utf-8"?>
+<w:hdr xmlns:wpc="http://schemas.microsoft.com/office/word/2010/wordprocessingCanvas" xmlns:cx="http://schemas.microsoft.com/office/drawing/2014/chartex" xmlns:cx1="http://schemas.microsoft.com/office/drawing/2015/9/8/chartex" xmlns:cx2="http://schemas.microsoft.com/office/drawing/2015/10/21/chartex" xmlns:cx3="http://schemas.microsoft.com/office/drawing/2016/5/9/chartex" xmlns:cx4="http://schemas.microsoft.com/office/drawing/2016/5/10/chartex" xmlns:cx5="http://schemas.microsoft.com/office/drawing/2016/5/11/chartex" xmlns:cx6="http://schemas.microsoft.com/office/drawing/2016/5/12/chartex" xmlns:cx7="http://schemas.microsoft.com/office/drawing/2016/5/13/chartex" xmlns:cx8="http://schemas.microsoft.com/office/drawing/2016/5/14/chartex" xmlns:mc="http://schemas.openxmlformats.org/markup-compatibility/2006" xmlns:aink="http://schemas.microsoft.com/office/drawing/2016/ink" xmlns:am3d="http://schemas.microsoft.com/office/drawing/2017/model3d" xmlns:o="urn:schemas-microsoft-com:office:office" xmlns:oel="http://schemas.microsoft.com/office/2019/extlst" xmlns:r="http://schemas.openxmlformats.org/officeDocument/2006/relationships" xmlns:m="http://schemas.openxmlformats.org/officeDocument/2006/math" xmlns:v="urn:schemas-microsoft-com:vml" xmlns:wp14="http://schemas.microsoft.com/office/word/2010/wordprocessingDrawing" xmlns:wp="http://schemas.openxmlformats.org/drawingml/2006/wordprocessingDrawing" xmlns:w10="urn:schemas-microsoft-com:office:word" xmlns:w="http://schemas.openxmlformats.org/wordprocessingml/2006/main" xmlns:w14="http://schemas.microsoft.com/office/word/2010/wordml" xmlns:w15="http://schemas.microsoft.com/office/word/2012/wordml" xmlns:w16cex="http://schemas.microsoft.com/office/word/2018/wordml/cex" xmlns:w16cid="http://schemas.microsoft.com/office/word/2016/wordml/cid" xmlns:w16="http://schemas.microsoft.com/office/word/2018/wordml" xmlns:w16sdtdh="http://schemas.microsoft.com/office/word/2020/wordml/sdtdatahash" xmlns:w16se="http://schemas.microsoft.com/office/word/2015/wordml/symex" xmlns:wpg="http://schemas.microsoft.com/office/word/2010/wordprocessingGroup" xmlns:wpi="http://schemas.microsoft.com/office/word/2010/wordprocessingInk" xmlns:wne="http://schemas.microsoft.com/office/word/2006/wordml" xmlns:wps="http://schemas.microsoft.com/office/word/2010/wordprocessingShape" mc:Ignorable="w14 w15 w16se w16cid w16 w16cex w16sdtdh wp14">
+  <w:p>
+    <w:pPr>
+      <w:pStyle w:val="Header"/>
+    </w:pPr>
+  </w:p>
+</w:hdr>
+</file>
+
+<file path=word/header2.xml><?xml version="1.0" encoding="utf-8"?>
+<w:hdr xmlns:wpc="http://schemas.microsoft.com/office/word/2010/wordprocessingCanvas" xmlns:cx="http://schemas.microsoft.com/office/drawing/2014/chartex" xmlns:cx1="http://schemas.microsoft.com/office/drawing/2015/9/8/chartex" xmlns:cx2="http://schemas.microsoft.com/office/drawing/2015/10/21/chartex" xmlns:cx3="http://schemas.microsoft.com/office/drawing/2016/5/9/chartex" xmlns:cx4="http://schemas.microsoft.com/office/drawing/2016/5/10/chartex" xmlns:cx5="http://schemas.microsoft.com/office/drawing/2016/5/11/chartex" xmlns:cx6="http://schemas.microsoft.com/office/drawing/2016/5/12/chartex" xmlns:cx7="http://schemas.microsoft.com/office/drawing/2016/5/13/chartex" xmlns:cx8="http://schemas.microsoft.com/office/drawing/2016/5/14/chartex" xmlns:mc="http://schemas.openxmlformats.org/markup-compatibility/2006" xmlns:aink="http://schemas.microsoft.com/office/drawing/2016/ink" xmlns:am3d="http://schemas.microsoft.com/office/drawing/2017/model3d" xmlns:o="urn:schemas-microsoft-com:office:office" xmlns:oel="http://schemas.microsoft.com/office/2019/extlst" xmlns:r="http://schemas.openxmlformats.org/officeDocument/2006/relationships" xmlns:m="http://schemas.openxmlformats.org/officeDocument/2006/math" xmlns:v="urn:schemas-microsoft-com:vml" xmlns:wp14="http://schemas.microsoft.com/office/word/2010/wordprocessingDrawing" xmlns:wp="http://schemas.openxmlformats.org/drawingml/2006/wordprocessingDrawing" xmlns:w10="urn:schemas-microsoft-com:office:word" xmlns:w="http://schemas.openxmlformats.org/wordprocessingml/2006/main" xmlns:w14="http://schemas.microsoft.com/office/word/2010/wordml" xmlns:w15="http://schemas.microsoft.com/office/word/2012/wordml" xmlns:w16cex="http://schemas.microsoft.com/office/word/2018/wordml/cex" xmlns:w16cid="http://schemas.microsoft.com/office/word/2016/wordml/cid" xmlns:w16="http://schemas.microsoft.com/office/word/2018/wordml" xmlns:w16sdtdh="http://schemas.microsoft.com/office/word/2020/wordml/sdtdatahash" xmlns:w16se="http://schemas.microsoft.com/office/word/2015/wordml/symex" xmlns:wpg="http://schemas.microsoft.com/office/word/2010/wordprocessingGroup" xmlns:wpi="http://schemas.microsoft.com/office/word/2010/wordprocessingInk" xmlns:wne="http://schemas.microsoft.com/office/word/2006/wordml" xmlns:wps="http://schemas.microsoft.com/office/word/2010/wordprocessingShape" mc:Ignorable="w14 w15 w16se w16cid w16 w16cex w16sdtdh wp14">
+  <w:p>
+    <w:pPr>
+      <w:pStyle w:val="Header"/>
+    </w:pPr>
+  </w:p>
+</w:hdr>
+</file>
+
+<file path=word/header3.xml><?xml version="1.0" encoding="utf-8"?>
+<w:hdr xmlns:wpc="http://schemas.microsoft.com/office/word/2010/wordprocessingCanvas" xmlns:cx="http://schemas.microsoft.com/office/drawing/2014/chartex" xmlns:cx1="http://schemas.microsoft.com/office/drawing/2015/9/8/chartex" xmlns:cx2="http://schemas.microsoft.com/office/drawing/2015/10/21/chartex" xmlns:cx3="http://schemas.microsoft.com/office/drawing/2016/5/9/chartex" xmlns:cx4="http://schemas.microsoft.com/office/drawing/2016/5/10/chartex" xmlns:cx5="http://schemas.microsoft.com/office/drawing/2016/5/11/chartex" xmlns:cx6="http://schemas.microsoft.com/office/drawing/2016/5/12/chartex" xmlns:cx7="http://schemas.microsoft.com/office/drawing/2016/5/13/chartex" xmlns:cx8="http://schemas.microsoft.com/office/drawing/2016/5/14/chartex" xmlns:mc="http://schemas.openxmlformats.org/markup-compatibility/2006" xmlns:aink="http://schemas.microsoft.com/office/drawing/2016/ink" xmlns:am3d="http://schemas.microsoft.com/office/drawing/2017/model3d" xmlns:o="urn:schemas-microsoft-com:office:office" xmlns:oel="http://schemas.microsoft.com/office/2019/extlst" xmlns:r="http://schemas.openxmlformats.org/officeDocument/2006/relationships" xmlns:m="http://schemas.openxmlformats.org/officeDocument/2006/math" xmlns:v="urn:schemas-microsoft-com:vml" xmlns:wp14="http://schemas.microsoft.com/office/word/2010/wordprocessingDrawing" xmlns:wp="http://schemas.openxmlformats.org/drawingml/2006/wordprocessingDrawing" xmlns:w10="urn:schemas-microsoft-com:office:word" xmlns:w="http://schemas.openxmlformats.org/wordprocessingml/2006/main" xmlns:w14="http://schemas.microsoft.com/office/word/2010/wordml" xmlns:w15="http://schemas.microsoft.com/office/word/2012/wordml" xmlns:w16cex="http://schemas.microsoft.com/office/word/2018/wordml/cex" xmlns:w16cid="http://schemas.microsoft.com/office/word/2016/wordml/cid" xmlns:w16="http://schemas.microsoft.com/office/word/2018/wordml" xmlns:w16sdtdh="http://schemas.microsoft.com/office/word/2020/wordml/sdtdatahash" xmlns:w16se="http://schemas.microsoft.com/office/word/2015/wordml/symex" xmlns:wpg="http://schemas.microsoft.com/office/word/2010/wordprocessingGroup" xmlns:wpi="http://schemas.microsoft.com/office/word/2010/wordprocessingInk" xmlns:wne="http://schemas.microsoft.com/office/word/2006/wordml" xmlns:wps="http://schemas.microsoft.com/office/word/2010/wordprocessingShape" mc:Ignorable="w14 w15 w16se w16cid w16 w16cex w16sdtdh wp14">
+  <w:p>
+    <w:pPr>
+      <w:pStyle w:val="Header"/>
+    </w:pPr>
+  </w:p>
+</w:hdr>
 </file>
 
 <file path=word/numbering.xml><?xml version="1.0" encoding="utf-8"?>
@@ -22594,6 +22649,10 @@
 </file>
 
 <file path=customXml/item2.xml><?xml version="1.0" encoding="utf-8"?>
+<b:Sources xmlns:b="http://schemas.openxmlformats.org/officeDocument/2006/bibliography" xmlns="http://schemas.openxmlformats.org/officeDocument/2006/bibliography" SelectedStyle="\APASixthEditionOfficeOnline.xsl" StyleName="APA" Version="6"/>
+</file>
+
+<file path=customXml/item3.xml><?xml version="1.0" encoding="utf-8"?>
 <?mso-contentType ?>
 <FormTemplates xmlns="http://schemas.microsoft.com/sharepoint/v3/contenttype/forms">
   <Display>DocumentLibraryForm</Display>
@@ -22602,16 +22661,12 @@
 </FormTemplates>
 </file>
 
-<file path=customXml/item3.xml><?xml version="1.0" encoding="utf-8"?>
+<file path=customXml/item4.xml><?xml version="1.0" encoding="utf-8"?>
 <p:properties xmlns:p="http://schemas.microsoft.com/office/2006/metadata/properties" xmlns:xsi="http://www.w3.org/2001/XMLSchema-instance" xmlns:pc="http://schemas.microsoft.com/office/infopath/2007/PartnerControls">
   <documentManagement>
     <_activity xmlns="781fea6b-f50e-4e49-a642-b42ac404d780" xsi:nil="true"/>
   </documentManagement>
 </p:properties>
-</file>
-
-<file path=customXml/item4.xml><?xml version="1.0" encoding="utf-8"?>
-<b:Sources xmlns:b="http://schemas.openxmlformats.org/officeDocument/2006/bibliography" xmlns="http://schemas.openxmlformats.org/officeDocument/2006/bibliography" SelectedStyle="\APASixthEditionOfficeOnline.xsl" StyleName="APA" Version="6"/>
 </file>
 
 <file path=customXml/itemProps1.xml><?xml version="1.0" encoding="utf-8"?>
@@ -22634,6 +22689,14 @@
 </file>
 
 <file path=customXml/itemProps2.xml><?xml version="1.0" encoding="utf-8"?>
+<ds:datastoreItem xmlns:ds="http://schemas.openxmlformats.org/officeDocument/2006/customXml" ds:itemID="{80B7E7D2-1BEF-43F4-9109-031E33200C48}">
+  <ds:schemaRefs>
+    <ds:schemaRef ds:uri="http://schemas.openxmlformats.org/officeDocument/2006/bibliography"/>
+  </ds:schemaRefs>
+</ds:datastoreItem>
+</file>
+
+<file path=customXml/itemProps3.xml><?xml version="1.0" encoding="utf-8"?>
 <ds:datastoreItem xmlns:ds="http://schemas.openxmlformats.org/officeDocument/2006/customXml" ds:itemID="{5BFF1DBE-92E2-4338-8CFF-FAEC8BEFE231}">
   <ds:schemaRefs>
     <ds:schemaRef ds:uri="http://schemas.microsoft.com/sharepoint/v3/contenttype/forms"/>
@@ -22641,7 +22704,7 @@
 </ds:datastoreItem>
 </file>
 
-<file path=customXml/itemProps3.xml><?xml version="1.0" encoding="utf-8"?>
+<file path=customXml/itemProps4.xml><?xml version="1.0" encoding="utf-8"?>
 <ds:datastoreItem xmlns:ds="http://schemas.openxmlformats.org/officeDocument/2006/customXml" ds:itemID="{97B6135F-2EA2-49E3-B84C-61863B5C0ACC}">
   <ds:schemaRefs>
     <ds:schemaRef ds:uri="http://schemas.microsoft.com/office/2006/metadata/properties"/>
@@ -22649,12 +22712,4 @@
     <ds:schemaRef ds:uri="781fea6b-f50e-4e49-a642-b42ac404d780"/>
   </ds:schemaRefs>
 </ds:datastoreItem>
-</file>
-
-<file path=customXml/itemProps4.xml><?xml version="1.0" encoding="utf-8"?>
-<ds:datastoreItem xmlns:ds="http://schemas.openxmlformats.org/officeDocument/2006/customXml" ds:itemID="{80B7E7D2-1BEF-43F4-9109-031E33200C48}">
-  <ds:schemaRefs>
-    <ds:schemaRef ds:uri="http://schemas.openxmlformats.org/officeDocument/2006/bibliography"/>
-  </ds:schemaRefs>
-</ds:datastoreItem>
 </file>
</xml_diff>